<commit_message>
feat: template for dlh / pemerintah
</commit_message>
<xml_diff>
--- a/templates/template_invoices.docx
+++ b/templates/template_invoices.docx
@@ -183,25 +183,7 @@
           <w:sz w:val="28"/>
           <w:lang w:val="en-US"/>
         </w:rPr>
-        <w:t>{</w:t>
-      </w:r>
-      <w:proofErr w:type="spellStart"/>
-      <w:r>
-        <w:rPr>
-          <w:b/>
-          <w:sz w:val="28"/>
-          <w:lang w:val="en-US"/>
-        </w:rPr>
-        <w:t>invoice_date</w:t>
-      </w:r>
-      <w:proofErr w:type="spellEnd"/>
-      <w:r>
-        <w:rPr>
-          <w:b/>
-          <w:sz w:val="28"/>
-          <w:lang w:val="en-US"/>
-        </w:rPr>
-        <w:t>}</w:t>
+        <w:t>{invoice_date}</w:t>
       </w:r>
     </w:p>
     <w:p>
@@ -447,39 +429,6 @@
             <w:pPr>
               <w:pStyle w:val="TableParagraph"/>
               <w:tabs>
-                <w:tab w:val="left" w:pos="1726"/>
-              </w:tabs>
-              <w:spacing w:before="6"/>
-              <w:ind w:left="105"/>
-              <w:rPr>
-                <w:sz w:val="24"/>
-              </w:rPr>
-            </w:pPr>
-            <w:r>
-              <w:rPr>
-                <w:spacing w:val="-2"/>
-                <w:sz w:val="24"/>
-              </w:rPr>
-              <w:t>Layanan</w:t>
-            </w:r>
-            <w:r>
-              <w:rPr>
-                <w:sz w:val="24"/>
-              </w:rPr>
-              <w:tab/>
-            </w:r>
-            <w:r>
-              <w:rPr>
-                <w:spacing w:val="-4"/>
-                <w:sz w:val="24"/>
-              </w:rPr>
-              <w:t>Alat</w:t>
-            </w:r>
-          </w:p>
-          <w:p>
-            <w:pPr>
-              <w:pStyle w:val="TableParagraph"/>
-              <w:tabs>
                 <w:tab w:val="left" w:pos="1406"/>
               </w:tabs>
               <w:ind w:left="105" w:right="98"/>
@@ -492,44 +441,9 @@
               <w:rPr>
                 <w:spacing w:val="-2"/>
                 <w:sz w:val="24"/>
-              </w:rPr>
-              <w:t>Sparing</w:t>
-            </w:r>
-            <w:r>
-              <w:rPr>
-                <w:sz w:val="24"/>
-              </w:rPr>
-              <w:tab/>
-            </w:r>
-            <w:r>
-              <w:rPr>
-                <w:spacing w:val="-2"/>
-                <w:sz w:val="24"/>
-              </w:rPr>
-              <w:t xml:space="preserve">Periode </w:t>
-            </w:r>
-            <w:r>
-              <w:rPr>
-                <w:sz w:val="24"/>
                 <w:lang w:val="en-US"/>
               </w:rPr>
-              <w:t>{</w:t>
-            </w:r>
-            <w:proofErr w:type="spellStart"/>
-            <w:r>
-              <w:rPr>
-                <w:sz w:val="24"/>
-                <w:lang w:val="en-US"/>
-              </w:rPr>
-              <w:t>invoice_periode</w:t>
-            </w:r>
-            <w:proofErr w:type="spellEnd"/>
-            <w:r>
-              <w:rPr>
-                <w:sz w:val="24"/>
-                <w:lang w:val="en-US"/>
-              </w:rPr>
-              <w:t>}</w:t>
+              <w:t>{product}</w:t>
             </w:r>
           </w:p>
         </w:tc>
@@ -559,25 +473,7 @@
                 <w:sz w:val="24"/>
                 <w:lang w:val="en-US"/>
               </w:rPr>
-              <w:t>{</w:t>
-            </w:r>
-            <w:proofErr w:type="spellStart"/>
-            <w:r>
-              <w:rPr>
-                <w:spacing w:val="-2"/>
-                <w:sz w:val="24"/>
-                <w:lang w:val="en-US"/>
-              </w:rPr>
-              <w:t>price_unit</w:t>
-            </w:r>
-            <w:proofErr w:type="spellEnd"/>
-            <w:r>
-              <w:rPr>
-                <w:spacing w:val="-2"/>
-                <w:sz w:val="24"/>
-                <w:lang w:val="en-US"/>
-              </w:rPr>
-              <w:t>}</w:t>
+              <w:t>{price_unit}</w:t>
             </w:r>
           </w:p>
         </w:tc>
@@ -654,25 +550,7 @@
                 <w:sz w:val="24"/>
                 <w:lang w:val="en-US"/>
               </w:rPr>
-              <w:t>{</w:t>
-            </w:r>
-            <w:proofErr w:type="spellStart"/>
-            <w:r>
-              <w:rPr>
-                <w:spacing w:val="-2"/>
-                <w:sz w:val="24"/>
-                <w:lang w:val="en-US"/>
-              </w:rPr>
-              <w:t>price_subtotal</w:t>
-            </w:r>
-            <w:proofErr w:type="spellEnd"/>
-            <w:r>
-              <w:rPr>
-                <w:spacing w:val="-2"/>
-                <w:sz w:val="24"/>
-                <w:lang w:val="en-US"/>
-              </w:rPr>
-              <w:t>}</w:t>
+              <w:t>{price_subtotal}</w:t>
             </w:r>
           </w:p>
         </w:tc>
@@ -811,25 +689,7 @@
                 <w:sz w:val="24"/>
                 <w:lang w:val="en-US"/>
               </w:rPr>
-              <w:t>{</w:t>
-            </w:r>
-            <w:proofErr w:type="spellStart"/>
-            <w:r>
-              <w:rPr>
-                <w:spacing w:val="-2"/>
-                <w:sz w:val="24"/>
-                <w:lang w:val="en-US"/>
-              </w:rPr>
-              <w:t>amount_untaxed</w:t>
-            </w:r>
-            <w:proofErr w:type="spellEnd"/>
-            <w:r>
-              <w:rPr>
-                <w:spacing w:val="-2"/>
-                <w:sz w:val="24"/>
-                <w:lang w:val="en-US"/>
-              </w:rPr>
-              <w:t>}</w:t>
+              <w:t>{amount_untaxed}</w:t>
             </w:r>
           </w:p>
         </w:tc>
@@ -1035,14 +895,23 @@
               <w:rPr>
                 <w:b/>
                 <w:sz w:val="24"/>
-              </w:rPr>
-            </w:pPr>
-            <w:r>
-              <w:rPr>
-                <w:b/>
-                <w:sz w:val="24"/>
-              </w:rPr>
-              <w:t>PPH 23</w:t>
+                <w:lang w:val="en-US"/>
+              </w:rPr>
+            </w:pPr>
+            <w:r>
+              <w:rPr>
+                <w:b/>
+                <w:sz w:val="24"/>
+              </w:rPr>
+              <w:t>PPH</w:t>
+            </w:r>
+            <w:r>
+              <w:rPr>
+                <w:b/>
+                <w:sz w:val="24"/>
+                <w:lang w:val="en-US"/>
+              </w:rPr>
+              <w:t xml:space="preserve"> {pph_type}</w:t>
             </w:r>
           </w:p>
         </w:tc>
@@ -1107,25 +976,7 @@
                 <w:sz w:val="24"/>
                 <w:lang w:val="en-US"/>
               </w:rPr>
-              <w:t>{</w:t>
-            </w:r>
-            <w:proofErr w:type="spellStart"/>
-            <w:r>
-              <w:rPr>
-                <w:spacing w:val="-2"/>
-                <w:sz w:val="24"/>
-                <w:lang w:val="en-US"/>
-              </w:rPr>
-              <w:t>tax_pph</w:t>
-            </w:r>
-            <w:proofErr w:type="spellEnd"/>
-            <w:r>
-              <w:rPr>
-                <w:spacing w:val="-2"/>
-                <w:sz w:val="24"/>
-                <w:lang w:val="en-US"/>
-              </w:rPr>
-              <w:t>}</w:t>
+              <w:t>{tax_pph}</w:t>
             </w:r>
           </w:p>
         </w:tc>
@@ -1346,27 +1197,7 @@
                 <w:sz w:val="24"/>
                 <w:lang w:val="en-US"/>
               </w:rPr>
-              <w:t>{</w:t>
-            </w:r>
-            <w:proofErr w:type="spellStart"/>
-            <w:r>
-              <w:rPr>
-                <w:b/>
-                <w:spacing w:val="-2"/>
-                <w:sz w:val="24"/>
-                <w:lang w:val="en-US"/>
-              </w:rPr>
-              <w:t>price_total</w:t>
-            </w:r>
-            <w:proofErr w:type="spellEnd"/>
-            <w:r>
-              <w:rPr>
-                <w:b/>
-                <w:spacing w:val="-2"/>
-                <w:sz w:val="24"/>
-                <w:lang w:val="en-US"/>
-              </w:rPr>
-              <w:t>}</w:t>
+              <w:t>{price_total}</w:t>
             </w:r>
           </w:p>
         </w:tc>

</xml_diff>